<commit_message>
Solution after a time
</commit_message>
<xml_diff>
--- a/C#/Algorithms/Codility/Syntax.docx
+++ b/C#/Algorithms/Codility/Syntax.docx
@@ -179,21 +179,12 @@
           <w:b/>
         </w:rPr>
       </w:pPr>
-      <w:proofErr w:type="spellStart"/>
       <w:r>
         <w:rPr>
           <w:rFonts w:ascii="Sylfaen" w:hAnsi="Sylfaen"/>
           <w:b/>
         </w:rPr>
-        <w:t>HashTable</w:t>
-      </w:r>
-      <w:proofErr w:type="spellEnd"/>
-      <w:r>
-        <w:rPr>
-          <w:rFonts w:ascii="Sylfaen" w:hAnsi="Sylfaen"/>
-          <w:b/>
-        </w:rPr>
-        <w:t>:</w:t>
+        <w:t>Array:</w:t>
       </w:r>
     </w:p>
     <w:p>
@@ -203,7 +194,36 @@
           <w:bCs/>
         </w:rPr>
       </w:pPr>
-      <w:proofErr w:type="spellStart"/>
+      <w:r>
+        <w:rPr>
+          <w:rFonts w:ascii="Sylfaen" w:hAnsi="Sylfaen"/>
+          <w:bCs/>
+        </w:rPr>
+        <w:t xml:space="preserve">Array.Sort() </w:t>
+      </w:r>
+    </w:p>
+    <w:p>
+      <w:pPr>
+        <w:rPr>
+          <w:rFonts w:ascii="Sylfaen" w:hAnsi="Sylfaen"/>
+          <w:b/>
+        </w:rPr>
+      </w:pPr>
+      <w:r>
+        <w:rPr>
+          <w:rFonts w:ascii="Sylfaen" w:hAnsi="Sylfaen"/>
+          <w:b/>
+        </w:rPr>
+        <w:t>HashTable:</w:t>
+      </w:r>
+    </w:p>
+    <w:p>
+      <w:pPr>
+        <w:rPr>
+          <w:rFonts w:ascii="Sylfaen" w:hAnsi="Sylfaen"/>
+          <w:bCs/>
+        </w:rPr>
+      </w:pPr>
       <w:r>
         <w:rPr>
           <w:rFonts w:ascii="Sylfaen" w:hAnsi="Sylfaen"/>
@@ -211,7 +231,6 @@
         </w:rPr>
         <w:t>System.Collection</w:t>
       </w:r>
-      <w:proofErr w:type="spellEnd"/>
       <w:r>
         <w:rPr>
           <w:rFonts w:ascii="Sylfaen" w:hAnsi="Sylfaen"/>
@@ -219,37 +238,12 @@
         </w:rPr>
         <w:br/>
       </w:r>
-      <w:proofErr w:type="spellStart"/>
-      <w:r>
-        <w:rPr>
-          <w:rFonts w:ascii="Sylfaen" w:hAnsi="Sylfaen"/>
-          <w:bCs/>
-        </w:rPr>
-        <w:t>Hashtable</w:t>
-      </w:r>
-      <w:proofErr w:type="spellEnd"/>
-      <w:r>
-        <w:rPr>
-          <w:rFonts w:ascii="Sylfaen" w:hAnsi="Sylfaen"/>
-          <w:bCs/>
-        </w:rPr>
-        <w:t xml:space="preserve"> counts = new </w:t>
-      </w:r>
-      <w:proofErr w:type="spellStart"/>
-      <w:r>
-        <w:rPr>
-          <w:rFonts w:ascii="Sylfaen" w:hAnsi="Sylfaen"/>
-          <w:bCs/>
-        </w:rPr>
-        <w:t>Hashtable</w:t>
-      </w:r>
-      <w:proofErr w:type="spellEnd"/>
-      <w:r>
-        <w:rPr>
-          <w:rFonts w:ascii="Sylfaen" w:hAnsi="Sylfaen"/>
-          <w:bCs/>
-        </w:rPr>
-        <w:t>();</w:t>
+      <w:r>
+        <w:rPr>
+          <w:rFonts w:ascii="Sylfaen" w:hAnsi="Sylfaen"/>
+          <w:bCs/>
+        </w:rPr>
+        <w:t>Hashtable counts = new Hashtable();</w:t>
       </w:r>
       <w:r>
         <w:rPr>
@@ -263,23 +257,7 @@
           <w:rFonts w:ascii="Sylfaen" w:hAnsi="Sylfaen"/>
           <w:bCs/>
         </w:rPr>
-        <w:t>foreach (</w:t>
-      </w:r>
-      <w:proofErr w:type="spellStart"/>
-      <w:r>
-        <w:rPr>
-          <w:rFonts w:ascii="Sylfaen" w:hAnsi="Sylfaen"/>
-          <w:bCs/>
-        </w:rPr>
-        <w:t>DictionaryEntry</w:t>
-      </w:r>
-      <w:proofErr w:type="spellEnd"/>
-      <w:r>
-        <w:rPr>
-          <w:rFonts w:ascii="Sylfaen" w:hAnsi="Sylfaen"/>
-          <w:bCs/>
-        </w:rPr>
-        <w:t xml:space="preserve"> de in counts)</w:t>
+        <w:t>foreach (DictionaryEntry de in counts)</w:t>
       </w:r>
       <w:r>
         <w:rPr>
@@ -294,32 +272,8 @@
           <w:bCs/>
         </w:rPr>
         <w:tab/>
-      </w:r>
-      <w:proofErr w:type="spellStart"/>
-      <w:r>
-        <w:rPr>
-          <w:rFonts w:ascii="Sylfaen" w:hAnsi="Sylfaen"/>
-          <w:bCs/>
-        </w:rPr>
-        <w:t>de.Key</w:t>
-      </w:r>
-      <w:proofErr w:type="spellEnd"/>
-      <w:r>
-        <w:rPr>
-          <w:rFonts w:ascii="Sylfaen" w:hAnsi="Sylfaen"/>
-          <w:bCs/>
-        </w:rPr>
-        <w:t xml:space="preserve">, </w:t>
-      </w:r>
-      <w:proofErr w:type="spellStart"/>
-      <w:r>
-        <w:rPr>
-          <w:rFonts w:ascii="Sylfaen" w:hAnsi="Sylfaen"/>
-          <w:bCs/>
-        </w:rPr>
-        <w:t>de.Value</w:t>
-      </w:r>
-      <w:proofErr w:type="spellEnd"/>
+        <w:t>de.Key, de.Value</w:t>
+      </w:r>
       <w:r>
         <w:rPr>
           <w:rFonts w:ascii="Sylfaen" w:hAnsi="Sylfaen"/>
@@ -327,21 +281,12 @@
         </w:rPr>
         <w:br/>
       </w:r>
-      <w:proofErr w:type="spellStart"/>
-      <w:r>
-        <w:rPr>
-          <w:rFonts w:ascii="Sylfaen" w:hAnsi="Sylfaen"/>
-          <w:bCs/>
-        </w:rPr>
-        <w:t>counts.ContainsKey</w:t>
-      </w:r>
-      <w:proofErr w:type="spellEnd"/>
-      <w:r>
-        <w:rPr>
-          <w:rFonts w:ascii="Sylfaen" w:hAnsi="Sylfaen"/>
-          <w:bCs/>
-        </w:rPr>
-        <w:t>(</w:t>
+      <w:r>
+        <w:rPr>
+          <w:rFonts w:ascii="Sylfaen" w:hAnsi="Sylfaen"/>
+          <w:bCs/>
+        </w:rPr>
+        <w:t>counts.ContainsKey(</w:t>
       </w:r>
       <w:r>
         <w:rPr>
@@ -371,6 +316,52 @@
         </w:rPr>
         <w:br/>
         <w:t>counts[“key”] = value;</w:t>
+      </w:r>
+    </w:p>
+    <w:p>
+      <w:pPr>
+        <w:rPr>
+          <w:rFonts w:ascii="Sylfaen" w:hAnsi="Sylfaen"/>
+          <w:b/>
+        </w:rPr>
+      </w:pPr>
+      <w:r>
+        <w:rPr>
+          <w:rFonts w:ascii="Sylfaen" w:hAnsi="Sylfaen"/>
+          <w:b/>
+        </w:rPr>
+        <w:t>Math:</w:t>
+      </w:r>
+    </w:p>
+    <w:p>
+      <w:pPr>
+        <w:rPr>
+          <w:rFonts w:ascii="Sylfaen" w:hAnsi="Sylfaen"/>
+          <w:bCs/>
+          <w:lang w:val="ka-GE"/>
+        </w:rPr>
+      </w:pPr>
+      <w:r>
+        <w:rPr>
+          <w:rFonts w:ascii="Sylfaen" w:hAnsi="Sylfaen"/>
+          <w:bCs/>
+        </w:rPr>
+        <w:t>Math.Abs()</w:t>
+      </w:r>
+      <w:r>
+        <w:rPr>
+          <w:rFonts w:ascii="Sylfaen" w:hAnsi="Sylfaen"/>
+          <w:bCs/>
+        </w:rPr>
+        <w:t xml:space="preserve"> – Absolute difference (</w:t>
+      </w:r>
+      <w:r>
+        <w:rPr>
+          <w:rFonts w:ascii="Sylfaen" w:hAnsi="Sylfaen"/>
+          <w:bCs/>
+          <w:lang w:val="ka-GE"/>
+        </w:rPr>
+        <w:t>მოდული)</w:t>
       </w:r>
     </w:p>
     <w:sectPr>

</xml_diff>